<commit_message>
Added task cards and user stories to the sprint cycle documentation
</commit_message>
<xml_diff>
--- a/Design and Documentation/Sprint Cycles/Sprint Cycle 2.docx
+++ b/Design and Documentation/Sprint Cycles/Sprint Cycle 2.docx
@@ -277,8 +277,6 @@
             <w:r>
               <w:t>4</w:t>
             </w:r>
-            <w:bookmarkStart w:id="0" w:name="_GoBack"/>
-            <w:bookmarkEnd w:id="0"/>
             <w:r>
               <w:t>/20</w:t>
             </w:r>
@@ -466,6 +464,628 @@
                 <w:bCs/>
               </w:rPr>
               <w:t>User Stories/Task Cards</w:t>
+            </w:r>
+          </w:p>
+        </w:tc>
+      </w:tr>
+      <w:tr>
+        <w:tc>
+          <w:tcPr>
+            <w:tcW w:w="9016" w:type="dxa"/>
+          </w:tcPr>
+          <w:p>
+            <w:r>
+              <w:rPr>
+                <w:noProof/>
+              </w:rPr>
+              <w:drawing>
+                <wp:inline distT="0" distB="0" distL="0" distR="0" wp14:anchorId="1F04453C" wp14:editId="46E3432E">
+                  <wp:extent cx="5403850" cy="2908343"/>
+                  <wp:effectExtent l="0" t="0" r="6350" b="6350"/>
+                  <wp:docPr id="1" name="Picture 1"/>
+                  <wp:cNvGraphicFramePr>
+                    <a:graphicFrameLocks xmlns:a="http://schemas.openxmlformats.org/drawingml/2006/main" noChangeAspect="1"/>
+                  </wp:cNvGraphicFramePr>
+                  <a:graphic xmlns:a="http://schemas.openxmlformats.org/drawingml/2006/main">
+                    <a:graphicData uri="http://schemas.openxmlformats.org/drawingml/2006/picture">
+                      <pic:pic xmlns:pic="http://schemas.openxmlformats.org/drawingml/2006/picture">
+                        <pic:nvPicPr>
+                          <pic:cNvPr id="0" name="Picture 1"/>
+                          <pic:cNvPicPr>
+                            <a:picLocks noChangeAspect="1" noChangeArrowheads="1"/>
+                          </pic:cNvPicPr>
+                        </pic:nvPicPr>
+                        <pic:blipFill rotWithShape="1">
+                          <a:blip r:embed="rId5">
+                            <a:extLst>
+                              <a:ext uri="{28A0092B-C50C-407E-A947-70E740481C1C}">
+                                <a14:useLocalDpi xmlns:a14="http://schemas.microsoft.com/office/drawing/2010/main" val="0"/>
+                              </a:ext>
+                            </a:extLst>
+                          </a:blip>
+                          <a:srcRect r="2837" b="30281"/>
+                          <a:stretch/>
+                        </pic:blipFill>
+                        <pic:spPr bwMode="auto">
+                          <a:xfrm>
+                            <a:off x="0" y="0"/>
+                            <a:ext cx="5414456" cy="2914051"/>
+                          </a:xfrm>
+                          <a:prstGeom prst="rect">
+                            <a:avLst/>
+                          </a:prstGeom>
+                          <a:noFill/>
+                          <a:ln>
+                            <a:noFill/>
+                          </a:ln>
+                          <a:extLst>
+                            <a:ext uri="{53640926-AAD7-44D8-BBD7-CCE9431645EC}">
+                              <a14:shadowObscured xmlns:a14="http://schemas.microsoft.com/office/drawing/2010/main"/>
+                            </a:ext>
+                          </a:extLst>
+                        </pic:spPr>
+                      </pic:pic>
+                    </a:graphicData>
+                  </a:graphic>
+                </wp:inline>
+              </w:drawing>
+            </w:r>
+          </w:p>
+          <w:p>
+            <w:r>
+              <w:rPr>
+                <w:noProof/>
+              </w:rPr>
+              <w:drawing>
+                <wp:inline distT="0" distB="0" distL="0" distR="0" wp14:anchorId="46183180" wp14:editId="7E846FFA">
+                  <wp:extent cx="5384800" cy="3016457"/>
+                  <wp:effectExtent l="0" t="0" r="6350" b="0"/>
+                  <wp:docPr id="2" name="Picture 2"/>
+                  <wp:cNvGraphicFramePr>
+                    <a:graphicFrameLocks xmlns:a="http://schemas.openxmlformats.org/drawingml/2006/main" noChangeAspect="1"/>
+                  </wp:cNvGraphicFramePr>
+                  <a:graphic xmlns:a="http://schemas.openxmlformats.org/drawingml/2006/main">
+                    <a:graphicData uri="http://schemas.openxmlformats.org/drawingml/2006/picture">
+                      <pic:pic xmlns:pic="http://schemas.openxmlformats.org/drawingml/2006/picture">
+                        <pic:nvPicPr>
+                          <pic:cNvPr id="0" name="Picture 3"/>
+                          <pic:cNvPicPr>
+                            <a:picLocks noChangeAspect="1" noChangeArrowheads="1"/>
+                          </pic:cNvPicPr>
+                        </pic:nvPicPr>
+                        <pic:blipFill rotWithShape="1">
+                          <a:blip r:embed="rId6">
+                            <a:extLst>
+                              <a:ext uri="{28A0092B-C50C-407E-A947-70E740481C1C}">
+                                <a14:useLocalDpi xmlns:a14="http://schemas.microsoft.com/office/drawing/2010/main" val="0"/>
+                              </a:ext>
+                            </a:extLst>
+                          </a:blip>
+                          <a:srcRect r="1507" b="26440"/>
+                          <a:stretch/>
+                        </pic:blipFill>
+                        <pic:spPr bwMode="auto">
+                          <a:xfrm>
+                            <a:off x="0" y="0"/>
+                            <a:ext cx="5411470" cy="3031397"/>
+                          </a:xfrm>
+                          <a:prstGeom prst="rect">
+                            <a:avLst/>
+                          </a:prstGeom>
+                          <a:noFill/>
+                          <a:ln>
+                            <a:noFill/>
+                          </a:ln>
+                          <a:extLst>
+                            <a:ext uri="{53640926-AAD7-44D8-BBD7-CCE9431645EC}">
+                              <a14:shadowObscured xmlns:a14="http://schemas.microsoft.com/office/drawing/2010/main"/>
+                            </a:ext>
+                          </a:extLst>
+                        </pic:spPr>
+                      </pic:pic>
+                    </a:graphicData>
+                  </a:graphic>
+                </wp:inline>
+              </w:drawing>
+            </w:r>
+          </w:p>
+        </w:tc>
+      </w:tr>
+    </w:tbl>
+    <w:p/>
+    <w:tbl>
+      <w:tblPr>
+        <w:tblStyle w:val="TableGrid"/>
+        <w:tblW w:w="0" w:type="auto"/>
+        <w:tblLook w:val="04A0" w:firstRow="1" w:lastRow="0" w:firstColumn="1" w:lastColumn="0" w:noHBand="0" w:noVBand="1"/>
+      </w:tblPr>
+      <w:tblGrid>
+        <w:gridCol w:w="9016"/>
+      </w:tblGrid>
+      <w:tr>
+        <w:tc>
+          <w:tcPr>
+            <w:tcW w:w="9016" w:type="dxa"/>
+            <w:shd w:val="clear" w:color="auto" w:fill="002060"/>
+          </w:tcPr>
+          <w:p>
+            <w:pPr>
+              <w:pStyle w:val="ListParagraph"/>
+              <w:numPr>
+                <w:ilvl w:val="0"/>
+                <w:numId w:val="1"/>
+              </w:numPr>
+              <w:jc w:val="center"/>
+              <w:rPr>
+                <w:b/>
+                <w:bCs/>
+              </w:rPr>
+            </w:pPr>
+            <w:r>
+              <w:rPr>
+                <w:b/>
+                <w:bCs/>
+              </w:rPr>
+              <w:t>Requirements Analysis</w:t>
+            </w:r>
+          </w:p>
+        </w:tc>
+      </w:tr>
+      <w:tr>
+        <w:tc>
+          <w:tcPr>
+            <w:tcW w:w="9016" w:type="dxa"/>
+          </w:tcPr>
+          <w:p>
+            <w:pPr>
+              <w:rPr>
+                <w:b/>
+                <w:bCs/>
+              </w:rPr>
+            </w:pPr>
+            <w:r>
+              <w:rPr>
+                <w:b/>
+                <w:bCs/>
+              </w:rPr>
+              <w:t>Functional Requirements:</w:t>
+            </w:r>
+          </w:p>
+          <w:p>
+            <w:pPr>
+              <w:pStyle w:val="ListParagraph"/>
+              <w:numPr>
+                <w:ilvl w:val="0"/>
+                <w:numId w:val="3"/>
+              </w:numPr>
+            </w:pPr>
+            <w:r>
+              <w:rPr>
+                <w:b/>
+                <w:bCs/>
+              </w:rPr>
+              <w:t>FR-14:</w:t>
+            </w:r>
+            <w:r>
+              <w:t xml:space="preserve"> Various Board Spaces should contain one of the following spaces (That is one property per space):</w:t>
+            </w:r>
+          </w:p>
+          <w:p>
+            <w:pPr>
+              <w:pStyle w:val="ListParagraph"/>
+              <w:numPr>
+                <w:ilvl w:val="1"/>
+                <w:numId w:val="2"/>
+              </w:numPr>
+            </w:pPr>
+            <w:r>
+              <w:t>“</w:t>
+            </w:r>
+            <w:proofErr w:type="gramStart"/>
+            <w:r>
+              <w:t>Pot Luck</w:t>
+            </w:r>
+            <w:proofErr w:type="gramEnd"/>
+            <w:r>
+              <w:t>”</w:t>
+            </w:r>
+          </w:p>
+          <w:p>
+            <w:pPr>
+              <w:pStyle w:val="ListParagraph"/>
+              <w:numPr>
+                <w:ilvl w:val="1"/>
+                <w:numId w:val="2"/>
+              </w:numPr>
+            </w:pPr>
+            <w:r>
+              <w:t>“Opportunity knocks”</w:t>
+            </w:r>
+          </w:p>
+          <w:p>
+            <w:pPr>
+              <w:pStyle w:val="ListParagraph"/>
+              <w:numPr>
+                <w:ilvl w:val="1"/>
+                <w:numId w:val="2"/>
+              </w:numPr>
+            </w:pPr>
+            <w:r>
+              <w:t>“Free parking”</w:t>
+            </w:r>
+          </w:p>
+          <w:p>
+            <w:pPr>
+              <w:pStyle w:val="ListParagraph"/>
+              <w:numPr>
+                <w:ilvl w:val="1"/>
+                <w:numId w:val="2"/>
+              </w:numPr>
+            </w:pPr>
+            <w:r>
+              <w:t>“Jail”/” Just Visiting” (Jail and Just Visiting will share one space as seen on the physical board)</w:t>
+            </w:r>
+          </w:p>
+          <w:p>
+            <w:pPr>
+              <w:pStyle w:val="ListParagraph"/>
+              <w:numPr>
+                <w:ilvl w:val="1"/>
+                <w:numId w:val="2"/>
+              </w:numPr>
+              <w:rPr>
+                <w:color w:val="000000" w:themeColor="text1"/>
+              </w:rPr>
+            </w:pPr>
+            <w:r>
+              <w:rPr>
+                <w:rFonts w:eastAsia="Calibri" w:cs="Calibri"/>
+                <w:color w:val="000000" w:themeColor="text1"/>
+              </w:rPr>
+              <w:t>Free parking</w:t>
+            </w:r>
+          </w:p>
+          <w:p>
+            <w:pPr>
+              <w:pStyle w:val="ListParagraph"/>
+              <w:numPr>
+                <w:ilvl w:val="0"/>
+                <w:numId w:val="2"/>
+              </w:numPr>
+            </w:pPr>
+            <w:r>
+              <w:rPr>
+                <w:b/>
+                <w:bCs/>
+              </w:rPr>
+              <w:t xml:space="preserve">FR-16: </w:t>
+            </w:r>
+            <w:r>
+              <w:t>All players should have the ability to buy property throughout the game, but a constraint should be added in this case. The constraint being that they can only purchase property within the game, once they have completed one full clockwise circuit of the game board. This means full circuit to and from the starting “Go” position.</w:t>
+            </w:r>
+          </w:p>
+          <w:p>
+            <w:pPr>
+              <w:pStyle w:val="ListParagraph"/>
+              <w:numPr>
+                <w:ilvl w:val="0"/>
+                <w:numId w:val="2"/>
+              </w:numPr>
+            </w:pPr>
+            <w:r>
+              <w:rPr>
+                <w:b/>
+                <w:bCs/>
+              </w:rPr>
+              <w:t>FR-17:</w:t>
+            </w:r>
+            <w:r>
+              <w:t xml:space="preserve"> Following on from FR-16, when a player successfully goes around once the player should receive £200.00 from the bank. This occurs every full cycle of the board.</w:t>
+            </w:r>
+          </w:p>
+          <w:p>
+            <w:pPr>
+              <w:pStyle w:val="ListParagraph"/>
+              <w:numPr>
+                <w:ilvl w:val="0"/>
+                <w:numId w:val="2"/>
+              </w:numPr>
+            </w:pPr>
+            <w:r>
+              <w:rPr>
+                <w:b/>
+                <w:bCs/>
+              </w:rPr>
+              <w:t>FR-18:</w:t>
+            </w:r>
+            <w:r>
+              <w:t xml:space="preserve"> Relating to FR-16 and FR-17, all property must, initially be in ownership of the bank. NO players should be in ownership of any property at the start of the game. When the Player does successfully buy a house, the player will receive the property card and in return the amount the property costs, as shown on the card, will be deducted from the player and given to the bank (the amount the bank has should be displayed as well. This should all occur before the continuing the game. Please Note: Houses and hotels should be purchased ONLY for the amount shown on the card withdrawn, nothing more and nothing less.</w:t>
+            </w:r>
+          </w:p>
+          <w:p>
+            <w:pPr>
+              <w:pStyle w:val="ListParagraph"/>
+              <w:numPr>
+                <w:ilvl w:val="0"/>
+                <w:numId w:val="2"/>
+              </w:numPr>
+            </w:pPr>
+            <w:r>
+              <w:rPr>
+                <w:b/>
+                <w:bCs/>
+              </w:rPr>
+              <w:t>FR-19:</w:t>
+            </w:r>
+            <w:r>
+              <w:t xml:space="preserve"> When a player lands on a space with a </w:t>
+            </w:r>
+            <w:proofErr w:type="gramStart"/>
+            <w:r>
+              <w:t>property, and</w:t>
+            </w:r>
+            <w:proofErr w:type="gramEnd"/>
+            <w:r>
+              <w:t xml:space="preserve"> said property has not been purchased yet by the other players, then the player now has the opportunity to buy the property. A constraint MUST be made that if they do not have enough, they cannot buy the property. When given the opportunity and having enough money to do so, they can buy the property but, in the event, that withdraw from such an opportunity then the property is auctioned to the bank. From this point the Bank can accept bids from the other players and whomever has the highest bid is who the bank MUST sell to. If, however, the situations come to a point where no bids have been made by any of the players, then the property remains unsolved.</w:t>
+            </w:r>
+          </w:p>
+          <w:p>
+            <w:pPr>
+              <w:pStyle w:val="ListParagraph"/>
+              <w:numPr>
+                <w:ilvl w:val="0"/>
+                <w:numId w:val="2"/>
+              </w:numPr>
+              <w:spacing w:after="8" w:line="251" w:lineRule="auto"/>
+              <w:rPr>
+                <w:rFonts w:eastAsia="Calibri" w:cs="Calibri"/>
+                <w:color w:val="000000" w:themeColor="text1"/>
+              </w:rPr>
+            </w:pPr>
+            <w:r>
+              <w:rPr>
+                <w:b/>
+                <w:bCs/>
+              </w:rPr>
+              <w:t>FR-22:</w:t>
+            </w:r>
+            <w:r>
+              <w:t xml:space="preserve"> Players who have initially bought a property should be able to buy other houses and hotels to improve their portfolio. Please note that “improvements” made by a property-owning player can only occur after the time of purchase and SHOULD NOT be permitted in any other instance. Please note: </w:t>
+            </w:r>
+            <w:r>
+              <w:rPr>
+                <w:rFonts w:eastAsia="Calibri" w:cs="Calibri"/>
+                <w:color w:val="000000" w:themeColor="text1"/>
+              </w:rPr>
+              <w:t>The maximum development permitted on any one property is one hotel.</w:t>
+            </w:r>
+          </w:p>
+          <w:p>
+            <w:pPr>
+              <w:pStyle w:val="ListParagraph"/>
+              <w:numPr>
+                <w:ilvl w:val="0"/>
+                <w:numId w:val="2"/>
+              </w:numPr>
+              <w:spacing w:after="42" w:line="251" w:lineRule="auto"/>
+              <w:rPr>
+                <w:rFonts w:eastAsia="Calibri" w:cs="Calibri"/>
+                <w:color w:val="000000" w:themeColor="text1"/>
+              </w:rPr>
+            </w:pPr>
+            <w:r>
+              <w:rPr>
+                <w:b/>
+                <w:bCs/>
+              </w:rPr>
+              <w:t xml:space="preserve">FR-27: </w:t>
+            </w:r>
+            <w:r>
+              <w:rPr>
+                <w:rFonts w:eastAsia="Calibri" w:cs="Calibri"/>
+                <w:color w:val="000000" w:themeColor="text1"/>
+              </w:rPr>
+              <w:t>Where a coloured set of properties is owned and developed by a player, there may never be a difference of more than 1 house between the properties in that set. If a player wishes to buy a hotel, that is the equivalent of 5 houses in cost. A player may have 4 houses on one set and a hotel on another in that set.</w:t>
+            </w:r>
+          </w:p>
+          <w:p>
+            <w:pPr>
+              <w:pStyle w:val="ListParagraph"/>
+              <w:numPr>
+                <w:ilvl w:val="0"/>
+                <w:numId w:val="2"/>
+              </w:numPr>
+              <w:rPr>
+                <w:rFonts w:eastAsia="Calibri" w:cs="Calibri"/>
+                <w:color w:val="000000" w:themeColor="text1"/>
+              </w:rPr>
+            </w:pPr>
+            <w:r>
+              <w:rPr>
+                <w:b/>
+                <w:bCs/>
+              </w:rPr>
+              <w:t>FR-29:</w:t>
+            </w:r>
+            <w:r>
+              <w:rPr>
+                <w:rFonts w:eastAsia="Calibri" w:cs="Calibri"/>
+                <w:color w:val="000000" w:themeColor="text1"/>
+              </w:rPr>
+              <w:t xml:space="preserve"> Where fines are to be paid, the proceeds accumulate on the free parking space in the centre of the board. When a player lands on free parking, they collect </w:t>
+            </w:r>
+            <w:r>
+              <w:rPr>
+                <w:rFonts w:eastAsia="Calibri" w:cs="Calibri"/>
+                <w:color w:val="000000" w:themeColor="text1"/>
+              </w:rPr>
+              <w:t>all</w:t>
+            </w:r>
+            <w:r>
+              <w:rPr>
+                <w:rFonts w:eastAsia="Calibri" w:cs="Calibri"/>
+                <w:color w:val="000000" w:themeColor="text1"/>
+              </w:rPr>
+              <w:t xml:space="preserve"> the funds currently on the free parking space. </w:t>
+            </w:r>
+          </w:p>
+          <w:p>
+            <w:pPr>
+              <w:pStyle w:val="ListParagraph"/>
+              <w:numPr>
+                <w:ilvl w:val="0"/>
+                <w:numId w:val="2"/>
+              </w:numPr>
+              <w:rPr>
+                <w:rFonts w:eastAsia="Calibri" w:cs="Calibri"/>
+                <w:color w:val="000000" w:themeColor="text1"/>
+              </w:rPr>
+            </w:pPr>
+            <w:r>
+              <w:rPr>
+                <w:b/>
+                <w:bCs/>
+              </w:rPr>
+              <w:t>FR-30:</w:t>
+            </w:r>
+            <w:r>
+              <w:rPr>
+                <w:rFonts w:eastAsia="Calibri" w:cs="Calibri"/>
+                <w:color w:val="000000" w:themeColor="text1"/>
+              </w:rPr>
+              <w:t xml:space="preserve"> If a player is sent to the jail, they may pay £50 to be released from jail. The £50 is added to the free parking fines. The player token is then mov</w:t>
+            </w:r>
+            <w:bookmarkStart w:id="0" w:name="_GoBack"/>
+            <w:bookmarkEnd w:id="0"/>
+            <w:r>
+              <w:rPr>
+                <w:rFonts w:eastAsia="Calibri" w:cs="Calibri"/>
+                <w:color w:val="000000" w:themeColor="text1"/>
+              </w:rPr>
+              <w:t xml:space="preserve">ed to “just visiting” and the players turn ends. The player takes a normal turn in the next round. he next 2 rounds. Whilst in jail, a player may not collect any rents from other players. At the end of the next </w:t>
+            </w:r>
+            <w:r>
+              <w:rPr>
+                <w:rFonts w:eastAsia="Calibri" w:cs="Calibri"/>
+                <w:color w:val="000000" w:themeColor="text1"/>
+              </w:rPr>
+              <w:lastRenderedPageBreak/>
+              <w:t xml:space="preserve">2 rounds, the player token is moved to “just visiting” and the players turn ends. The player takes a normal turn in the next round. </w:t>
+            </w:r>
+          </w:p>
+          <w:p>
+            <w:pPr>
+              <w:rPr>
+                <w:b/>
+                <w:bCs/>
+              </w:rPr>
+            </w:pPr>
+          </w:p>
+          <w:p>
+            <w:pPr>
+              <w:rPr>
+                <w:b/>
+                <w:bCs/>
+              </w:rPr>
+            </w:pPr>
+            <w:r>
+              <w:rPr>
+                <w:b/>
+                <w:bCs/>
+              </w:rPr>
+              <w:t>User Requirements:</w:t>
+            </w:r>
+          </w:p>
+          <w:p>
+            <w:pPr>
+              <w:pStyle w:val="ListParagraph"/>
+              <w:numPr>
+                <w:ilvl w:val="0"/>
+                <w:numId w:val="4"/>
+              </w:numPr>
+            </w:pPr>
+            <w:r>
+              <w:rPr>
+                <w:b/>
+                <w:bCs/>
+              </w:rPr>
+              <w:t xml:space="preserve">UI-02: </w:t>
+            </w:r>
+            <w:r>
+              <w:t xml:space="preserve">Game board should be fully visible when “Start Full Game” or “Start Abridged Game” options are selected. A </w:t>
+            </w:r>
+            <w:r>
+              <w:rPr>
+                <w:rFonts w:eastAsia="Calibri" w:cs="Calibri"/>
+                <w:color w:val="0A3135"/>
+              </w:rPr>
+              <w:t>classic 2D square 10 X 10 board over a round one would be more preferred, as mentioned by Watson Games.</w:t>
+            </w:r>
+          </w:p>
+          <w:p>
+            <w:pPr>
+              <w:pStyle w:val="ListParagraph"/>
+              <w:numPr>
+                <w:ilvl w:val="0"/>
+                <w:numId w:val="4"/>
+              </w:numPr>
+              <w:rPr>
+                <w:rFonts w:eastAsia="Calibri" w:cs="Calibri"/>
+              </w:rPr>
+            </w:pPr>
+            <w:r>
+              <w:rPr>
+                <w:rFonts w:eastAsia="Calibri" w:cs="Calibri"/>
+                <w:b/>
+                <w:bCs/>
+              </w:rPr>
+              <w:t xml:space="preserve">UI-08: </w:t>
+            </w:r>
+            <w:r>
+              <w:rPr>
+                <w:rFonts w:eastAsia="Calibri" w:cs="Calibri"/>
+              </w:rPr>
+              <w:t>The 10 x 10 is the usual setup. It is consistent with the spirit and integrity of the original game.</w:t>
+            </w:r>
+          </w:p>
+        </w:tc>
+      </w:tr>
+    </w:tbl>
+    <w:p/>
+    <w:tbl>
+      <w:tblPr>
+        <w:tblStyle w:val="TableGrid"/>
+        <w:tblW w:w="0" w:type="auto"/>
+        <w:tblLook w:val="04A0" w:firstRow="1" w:lastRow="0" w:firstColumn="1" w:lastColumn="0" w:noHBand="0" w:noVBand="1"/>
+      </w:tblPr>
+      <w:tblGrid>
+        <w:gridCol w:w="9016"/>
+      </w:tblGrid>
+      <w:tr>
+        <w:tc>
+          <w:tcPr>
+            <w:tcW w:w="9016" w:type="dxa"/>
+            <w:shd w:val="clear" w:color="auto" w:fill="002060"/>
+          </w:tcPr>
+          <w:p>
+            <w:pPr>
+              <w:pStyle w:val="ListParagraph"/>
+              <w:numPr>
+                <w:ilvl w:val="0"/>
+                <w:numId w:val="1"/>
+              </w:numPr>
+              <w:jc w:val="center"/>
+              <w:rPr>
+                <w:b/>
+                <w:bCs/>
+              </w:rPr>
+            </w:pPr>
+            <w:r>
+              <w:rPr>
+                <w:b/>
+                <w:bCs/>
+              </w:rPr>
+              <w:t>Design</w:t>
             </w:r>
           </w:p>
         </w:tc>
@@ -513,502 +1133,6 @@
                 <w:b/>
                 <w:bCs/>
               </w:rPr>
-              <w:t>Requirements Analysis</w:t>
-            </w:r>
-          </w:p>
-        </w:tc>
-      </w:tr>
-      <w:tr>
-        <w:tc>
-          <w:tcPr>
-            <w:tcW w:w="9016" w:type="dxa"/>
-          </w:tcPr>
-          <w:p>
-            <w:pPr>
-              <w:rPr>
-                <w:b/>
-                <w:bCs/>
-              </w:rPr>
-            </w:pPr>
-            <w:r>
-              <w:rPr>
-                <w:b/>
-                <w:bCs/>
-              </w:rPr>
-              <w:t>Functional Requirements:</w:t>
-            </w:r>
-          </w:p>
-          <w:p>
-            <w:pPr>
-              <w:pStyle w:val="ListParagraph"/>
-              <w:numPr>
-                <w:ilvl w:val="0"/>
-                <w:numId w:val="3"/>
-              </w:numPr>
-            </w:pPr>
-            <w:r>
-              <w:rPr>
-                <w:b/>
-                <w:bCs/>
-              </w:rPr>
-              <w:t>FR-14:</w:t>
-            </w:r>
-            <w:r>
-              <w:t xml:space="preserve"> Various Board Spaces should contain one of the following spaces (That is one property per space):</w:t>
-            </w:r>
-          </w:p>
-          <w:p>
-            <w:pPr>
-              <w:pStyle w:val="ListParagraph"/>
-              <w:numPr>
-                <w:ilvl w:val="1"/>
-                <w:numId w:val="2"/>
-              </w:numPr>
-            </w:pPr>
-            <w:r>
-              <w:t>“</w:t>
-            </w:r>
-            <w:proofErr w:type="gramStart"/>
-            <w:r>
-              <w:t>Pot Luck</w:t>
-            </w:r>
-            <w:proofErr w:type="gramEnd"/>
-            <w:r>
-              <w:t>”</w:t>
-            </w:r>
-          </w:p>
-          <w:p>
-            <w:pPr>
-              <w:pStyle w:val="ListParagraph"/>
-              <w:numPr>
-                <w:ilvl w:val="1"/>
-                <w:numId w:val="2"/>
-              </w:numPr>
-            </w:pPr>
-            <w:r>
-              <w:t>“Opportunity knocks”</w:t>
-            </w:r>
-          </w:p>
-          <w:p>
-            <w:pPr>
-              <w:pStyle w:val="ListParagraph"/>
-              <w:numPr>
-                <w:ilvl w:val="1"/>
-                <w:numId w:val="2"/>
-              </w:numPr>
-            </w:pPr>
-            <w:r>
-              <w:t>“Free parking”</w:t>
-            </w:r>
-          </w:p>
-          <w:p>
-            <w:pPr>
-              <w:pStyle w:val="ListParagraph"/>
-              <w:numPr>
-                <w:ilvl w:val="1"/>
-                <w:numId w:val="2"/>
-              </w:numPr>
-            </w:pPr>
-            <w:r>
-              <w:t>“Jail”/” Just Visiting” (Jail and Just Visiting will share one space as seen on the physical board)</w:t>
-            </w:r>
-          </w:p>
-          <w:p>
-            <w:pPr>
-              <w:pStyle w:val="ListParagraph"/>
-              <w:numPr>
-                <w:ilvl w:val="1"/>
-                <w:numId w:val="2"/>
-              </w:numPr>
-              <w:rPr>
-                <w:color w:val="000000" w:themeColor="text1"/>
-              </w:rPr>
-            </w:pPr>
-            <w:r>
-              <w:rPr>
-                <w:rFonts w:eastAsia="Calibri" w:cs="Calibri"/>
-                <w:color w:val="000000" w:themeColor="text1"/>
-              </w:rPr>
-              <w:t>Free parking</w:t>
-            </w:r>
-          </w:p>
-          <w:p>
-            <w:pPr>
-              <w:pStyle w:val="ListParagraph"/>
-              <w:numPr>
-                <w:ilvl w:val="0"/>
-                <w:numId w:val="2"/>
-              </w:numPr>
-            </w:pPr>
-            <w:r>
-              <w:rPr>
-                <w:b/>
-                <w:bCs/>
-              </w:rPr>
-              <w:t xml:space="preserve">FR-16: </w:t>
-            </w:r>
-            <w:r>
-              <w:t>All players should have the ability to buy property throughout the game, but a constraint should be added in this case. The constraint being that they can only purchase property within the game, once they have completed one full clockwise circuit of the game board. This means full circuit to and from the starting “Go” position.</w:t>
-            </w:r>
-          </w:p>
-          <w:p>
-            <w:pPr>
-              <w:pStyle w:val="ListParagraph"/>
-              <w:numPr>
-                <w:ilvl w:val="0"/>
-                <w:numId w:val="2"/>
-              </w:numPr>
-            </w:pPr>
-            <w:r>
-              <w:rPr>
-                <w:b/>
-                <w:bCs/>
-              </w:rPr>
-              <w:t>FR-17:</w:t>
-            </w:r>
-            <w:r>
-              <w:t xml:space="preserve"> Following on from FR-16, when a player successfully goes around once the player should receive £200.00 from the bank. This occurs every full cycle of the board.</w:t>
-            </w:r>
-          </w:p>
-          <w:p>
-            <w:pPr>
-              <w:pStyle w:val="ListParagraph"/>
-              <w:numPr>
-                <w:ilvl w:val="0"/>
-                <w:numId w:val="2"/>
-              </w:numPr>
-            </w:pPr>
-            <w:r>
-              <w:rPr>
-                <w:b/>
-                <w:bCs/>
-              </w:rPr>
-              <w:t>FR-18:</w:t>
-            </w:r>
-            <w:r>
-              <w:t xml:space="preserve"> Relating to FR-16 and FR-17, all property must, initially be in ownership of the bank. NO players should be in ownership of any property at the start of the game. When the Player does successfully buy a house, the player will receive the property card and in return the amount the property costs, as shown on the card, will be deducted from the player and given to the bank (the amount the bank has should be displayed as well. This should all occur before the continuing the game. Please Note: Houses and hotels should be purchased ONLY for the amount shown on the card withdrawn, nothing more and nothing less.</w:t>
-            </w:r>
-          </w:p>
-          <w:p>
-            <w:pPr>
-              <w:pStyle w:val="ListParagraph"/>
-              <w:numPr>
-                <w:ilvl w:val="0"/>
-                <w:numId w:val="2"/>
-              </w:numPr>
-            </w:pPr>
-            <w:r>
-              <w:rPr>
-                <w:b/>
-                <w:bCs/>
-              </w:rPr>
-              <w:t>FR-19:</w:t>
-            </w:r>
-            <w:r>
-              <w:t xml:space="preserve"> When a player lands on a space with a </w:t>
-            </w:r>
-            <w:proofErr w:type="gramStart"/>
-            <w:r>
-              <w:t>property, and</w:t>
-            </w:r>
-            <w:proofErr w:type="gramEnd"/>
-            <w:r>
-              <w:t xml:space="preserve"> said property has not been purchased yet by the other players, then the player now has the opportunity to buy the property. A constraint MUST be made that if they do not have enough, they cannot buy the property. When given the opportunity and having enough money to do so, they can buy the property but, in the event, that withdraw from such an opportunity then the property is auctioned to the bank. From this point the Bank can accept bids from the other players and whomever has the highest bid is who the bank MUST sell to. If, </w:t>
-            </w:r>
-            <w:r>
-              <w:lastRenderedPageBreak/>
-              <w:t>however, the situations come to a point where no bids have been made by any of the players, then the property remains unsolved.</w:t>
-            </w:r>
-          </w:p>
-          <w:p>
-            <w:pPr>
-              <w:pStyle w:val="ListParagraph"/>
-              <w:numPr>
-                <w:ilvl w:val="0"/>
-                <w:numId w:val="2"/>
-              </w:numPr>
-              <w:spacing w:after="8" w:line="251" w:lineRule="auto"/>
-              <w:rPr>
-                <w:rFonts w:eastAsia="Calibri" w:cs="Calibri"/>
-                <w:color w:val="000000" w:themeColor="text1"/>
-              </w:rPr>
-            </w:pPr>
-            <w:r>
-              <w:rPr>
-                <w:b/>
-                <w:bCs/>
-              </w:rPr>
-              <w:t>FR-22:</w:t>
-            </w:r>
-            <w:r>
-              <w:t xml:space="preserve"> Players who have initially bought a property should be able to buy other houses and hotels to improve their portfolio. Please note that “improvements” made by a property-owning player can only occur after the time of purchase and SHOULD NOT be permitted in any other instance. Please note: </w:t>
-            </w:r>
-            <w:r>
-              <w:rPr>
-                <w:rFonts w:eastAsia="Calibri" w:cs="Calibri"/>
-                <w:color w:val="000000" w:themeColor="text1"/>
-              </w:rPr>
-              <w:t>The maximum development permitted on any one property is one hotel.</w:t>
-            </w:r>
-          </w:p>
-          <w:p>
-            <w:pPr>
-              <w:pStyle w:val="ListParagraph"/>
-              <w:numPr>
-                <w:ilvl w:val="0"/>
-                <w:numId w:val="2"/>
-              </w:numPr>
-              <w:spacing w:after="42" w:line="251" w:lineRule="auto"/>
-              <w:rPr>
-                <w:rFonts w:eastAsia="Calibri" w:cs="Calibri"/>
-                <w:color w:val="000000" w:themeColor="text1"/>
-              </w:rPr>
-            </w:pPr>
-            <w:r>
-              <w:rPr>
-                <w:b/>
-                <w:bCs/>
-              </w:rPr>
-              <w:t xml:space="preserve">FR-27: </w:t>
-            </w:r>
-            <w:r>
-              <w:rPr>
-                <w:rFonts w:eastAsia="Calibri" w:cs="Calibri"/>
-                <w:color w:val="000000" w:themeColor="text1"/>
-              </w:rPr>
-              <w:t>Where a coloured set of properties is owned and developed by a player, there may never be a difference of more than 1 house between the properties in that set. If a player wishes to buy a hotel, that is the equivalent of 5 houses in cost. A player may have 4 houses on one set and a hotel on another in that set.</w:t>
-            </w:r>
-          </w:p>
-          <w:p>
-            <w:pPr>
-              <w:pStyle w:val="ListParagraph"/>
-              <w:numPr>
-                <w:ilvl w:val="0"/>
-                <w:numId w:val="2"/>
-              </w:numPr>
-              <w:rPr>
-                <w:rFonts w:eastAsia="Calibri" w:cs="Calibri"/>
-                <w:color w:val="000000" w:themeColor="text1"/>
-              </w:rPr>
-            </w:pPr>
-            <w:r>
-              <w:rPr>
-                <w:b/>
-                <w:bCs/>
-              </w:rPr>
-              <w:t>FR-29:</w:t>
-            </w:r>
-            <w:r>
-              <w:rPr>
-                <w:rFonts w:eastAsia="Calibri" w:cs="Calibri"/>
-                <w:color w:val="000000" w:themeColor="text1"/>
-              </w:rPr>
-              <w:t xml:space="preserve"> Where fines are to be paid, the proceeds accumulate on the free parking space in the centre of the board. When a player lands on free parking, they collect </w:t>
-            </w:r>
-            <w:proofErr w:type="gramStart"/>
-            <w:r>
-              <w:rPr>
-                <w:rFonts w:eastAsia="Calibri" w:cs="Calibri"/>
-                <w:color w:val="000000" w:themeColor="text1"/>
-              </w:rPr>
-              <w:t>all of</w:t>
-            </w:r>
-            <w:proofErr w:type="gramEnd"/>
-            <w:r>
-              <w:rPr>
-                <w:rFonts w:eastAsia="Calibri" w:cs="Calibri"/>
-                <w:color w:val="000000" w:themeColor="text1"/>
-              </w:rPr>
-              <w:t xml:space="preserve"> the funds currently on the free parking space. </w:t>
-            </w:r>
-          </w:p>
-          <w:p>
-            <w:pPr>
-              <w:pStyle w:val="ListParagraph"/>
-              <w:numPr>
-                <w:ilvl w:val="0"/>
-                <w:numId w:val="2"/>
-              </w:numPr>
-              <w:rPr>
-                <w:rFonts w:eastAsia="Calibri" w:cs="Calibri"/>
-                <w:color w:val="000000" w:themeColor="text1"/>
-              </w:rPr>
-            </w:pPr>
-            <w:r>
-              <w:rPr>
-                <w:b/>
-                <w:bCs/>
-              </w:rPr>
-              <w:t>FR-30:</w:t>
-            </w:r>
-            <w:r>
-              <w:rPr>
-                <w:rFonts w:eastAsia="Calibri" w:cs="Calibri"/>
-                <w:color w:val="000000" w:themeColor="text1"/>
-              </w:rPr>
-              <w:t xml:space="preserve"> If a player is sent to the jail, they may pay £50 to be released from jail. The £50 is added to the free parking fines. The player token is then moved to “just visiting” and the players turn ends. The player takes a normal turn in the next round. he next 2 rounds. Whilst in jail, a player may not collect any rents from other players. At the end of the next 2 rounds, the player token is moved to “just visiting” and the players turn ends. The player takes a normal turn in the next round. </w:t>
-            </w:r>
-          </w:p>
-          <w:p>
-            <w:pPr>
-              <w:rPr>
-                <w:b/>
-                <w:bCs/>
-              </w:rPr>
-            </w:pPr>
-          </w:p>
-          <w:p>
-            <w:pPr>
-              <w:rPr>
-                <w:b/>
-                <w:bCs/>
-              </w:rPr>
-            </w:pPr>
-            <w:r>
-              <w:rPr>
-                <w:b/>
-                <w:bCs/>
-              </w:rPr>
-              <w:t>User Requirements:</w:t>
-            </w:r>
-          </w:p>
-          <w:p>
-            <w:pPr>
-              <w:pStyle w:val="ListParagraph"/>
-              <w:numPr>
-                <w:ilvl w:val="0"/>
-                <w:numId w:val="4"/>
-              </w:numPr>
-            </w:pPr>
-            <w:r>
-              <w:rPr>
-                <w:b/>
-                <w:bCs/>
-              </w:rPr>
-              <w:t xml:space="preserve">UI-02: </w:t>
-            </w:r>
-            <w:r>
-              <w:t xml:space="preserve">Game board should be fully visible when “Start Full Game” or “Start Abridged Game” options are selected. A </w:t>
-            </w:r>
-            <w:r>
-              <w:rPr>
-                <w:rFonts w:eastAsia="Calibri" w:cs="Calibri"/>
-                <w:color w:val="0A3135"/>
-              </w:rPr>
-              <w:t>classic 2D square 10 X 10 board over a round one would be more preferred, as mentioned by Watson Games.</w:t>
-            </w:r>
-          </w:p>
-          <w:p>
-            <w:pPr>
-              <w:pStyle w:val="ListParagraph"/>
-              <w:numPr>
-                <w:ilvl w:val="0"/>
-                <w:numId w:val="4"/>
-              </w:numPr>
-              <w:rPr>
-                <w:rFonts w:eastAsia="Calibri" w:cs="Calibri"/>
-              </w:rPr>
-            </w:pPr>
-            <w:r>
-              <w:rPr>
-                <w:rFonts w:eastAsia="Calibri" w:cs="Calibri"/>
-                <w:b/>
-                <w:bCs/>
-              </w:rPr>
-              <w:t xml:space="preserve">UI-08: </w:t>
-            </w:r>
-            <w:r>
-              <w:rPr>
-                <w:rFonts w:eastAsia="Calibri" w:cs="Calibri"/>
-              </w:rPr>
-              <w:t>The 10 x 10 is the usual setup. It is consistent with the spirit and integrity of the original game.</w:t>
-            </w:r>
-          </w:p>
-        </w:tc>
-      </w:tr>
-    </w:tbl>
-    <w:p/>
-    <w:tbl>
-      <w:tblPr>
-        <w:tblStyle w:val="TableGrid"/>
-        <w:tblW w:w="0" w:type="auto"/>
-        <w:tblLook w:val="04A0" w:firstRow="1" w:lastRow="0" w:firstColumn="1" w:lastColumn="0" w:noHBand="0" w:noVBand="1"/>
-      </w:tblPr>
-      <w:tblGrid>
-        <w:gridCol w:w="9016"/>
-      </w:tblGrid>
-      <w:tr>
-        <w:tc>
-          <w:tcPr>
-            <w:tcW w:w="9016" w:type="dxa"/>
-            <w:shd w:val="clear" w:color="auto" w:fill="002060"/>
-          </w:tcPr>
-          <w:p>
-            <w:pPr>
-              <w:pStyle w:val="ListParagraph"/>
-              <w:numPr>
-                <w:ilvl w:val="0"/>
-                <w:numId w:val="1"/>
-              </w:numPr>
-              <w:jc w:val="center"/>
-              <w:rPr>
-                <w:b/>
-                <w:bCs/>
-              </w:rPr>
-            </w:pPr>
-            <w:r>
-              <w:rPr>
-                <w:b/>
-                <w:bCs/>
-              </w:rPr>
-              <w:t>Design</w:t>
-            </w:r>
-          </w:p>
-        </w:tc>
-      </w:tr>
-      <w:tr>
-        <w:tc>
-          <w:tcPr>
-            <w:tcW w:w="9016" w:type="dxa"/>
-          </w:tcPr>
-          <w:p/>
-        </w:tc>
-      </w:tr>
-    </w:tbl>
-    <w:p/>
-    <w:tbl>
-      <w:tblPr>
-        <w:tblStyle w:val="TableGrid"/>
-        <w:tblW w:w="0" w:type="auto"/>
-        <w:tblLook w:val="04A0" w:firstRow="1" w:lastRow="0" w:firstColumn="1" w:lastColumn="0" w:noHBand="0" w:noVBand="1"/>
-      </w:tblPr>
-      <w:tblGrid>
-        <w:gridCol w:w="9016"/>
-      </w:tblGrid>
-      <w:tr>
-        <w:tc>
-          <w:tcPr>
-            <w:tcW w:w="9016" w:type="dxa"/>
-            <w:shd w:val="clear" w:color="auto" w:fill="002060"/>
-          </w:tcPr>
-          <w:p>
-            <w:pPr>
-              <w:pStyle w:val="ListParagraph"/>
-              <w:numPr>
-                <w:ilvl w:val="0"/>
-                <w:numId w:val="1"/>
-              </w:numPr>
-              <w:jc w:val="center"/>
-              <w:rPr>
-                <w:b/>
-                <w:bCs/>
-              </w:rPr>
-            </w:pPr>
-            <w:r>
-              <w:rPr>
-                <w:b/>
-                <w:bCs/>
-              </w:rPr>
               <w:t>Test Plan</w:t>
             </w:r>
             <w:r>
@@ -1259,11 +1383,7 @@
                 </w:tcPr>
                 <w:p>
                   <w:r>
-                    <w:t xml:space="preserve">Player tries to purchase a property having initially completed first circuit of board; also has enough </w:t>
-                  </w:r>
-                  <w:r>
-                    <w:lastRenderedPageBreak/>
-                    <w:t>cash to afford the property.</w:t>
+                    <w:t>Player tries to purchase a property having initially completed first circuit of board; also has enough cash to afford the property.</w:t>
                   </w:r>
                 </w:p>
               </w:tc>
@@ -1273,7 +1393,6 @@
                 </w:tcPr>
                 <w:p>
                   <w:r>
-                    <w:lastRenderedPageBreak/>
                     <w:t>Player clicks ‘buy property’ button [button click].</w:t>
                   </w:r>
                 </w:p>
@@ -1437,6 +1556,7 @@
                 </w:tcPr>
                 <w:p>
                   <w:r>
+                    <w:lastRenderedPageBreak/>
                     <w:t>5</w:t>
                   </w:r>
                 </w:p>
@@ -1677,11 +1797,7 @@
                 </w:tcPr>
                 <w:p>
                   <w:r>
-                    <w:t xml:space="preserve">Player places the winning bid on the auctioned property </w:t>
-                  </w:r>
-                  <w:r>
-                    <w:lastRenderedPageBreak/>
-                    <w:t>[button click].</w:t>
+                    <w:t>Player places the winning bid on the auctioned property [button click].</w:t>
                   </w:r>
                 </w:p>
                 <w:p/>
@@ -1697,12 +1813,7 @@
                 </w:tcPr>
                 <w:p>
                   <w:r>
-                    <w:lastRenderedPageBreak/>
-                    <w:t xml:space="preserve">Error message is displayed; property is not sold and auction ends. </w:t>
-                  </w:r>
-                  <w:r>
-                    <w:lastRenderedPageBreak/>
-                    <w:t>Game proceeds to next turn.</w:t>
+                    <w:t>Error message is displayed; property is not sold and auction ends. Game proceeds to next turn.</w:t>
                   </w:r>
                 </w:p>
               </w:tc>
@@ -1720,7 +1831,6 @@
                     <w:rPr>
                       <w:color w:val="000000" w:themeColor="text1"/>
                     </w:rPr>
-                    <w:lastRenderedPageBreak/>
                     <w:t xml:space="preserve">N/A - No implementation </w:t>
                   </w:r>
                   <w:proofErr w:type="gramStart"/>
@@ -1865,7 +1975,11 @@
                 </w:tcPr>
                 <w:p>
                   <w:r>
-                    <w:t>Player on receiving end of trade is presented with a message alert, asking whether they wish to confirm trade; if so, necessary transactions take place between the two players.</w:t>
+                    <w:t xml:space="preserve">Player on receiving end of trade is presented </w:t>
+                  </w:r>
+                  <w:r>
+                    <w:lastRenderedPageBreak/>
+                    <w:t>with a message alert, asking whether they wish to confirm trade; if so, necessary transactions take place between the two players.</w:t>
                   </w:r>
                 </w:p>
               </w:tc>
@@ -1883,6 +1997,7 @@
                     <w:rPr>
                       <w:color w:val="000000" w:themeColor="text1"/>
                     </w:rPr>
+                    <w:lastRenderedPageBreak/>
                     <w:t xml:space="preserve">N/A - No implementation </w:t>
                   </w:r>
                   <w:proofErr w:type="gramStart"/>

</xml_diff>

<commit_message>
Fixed a couple of task cards/user stories and updated sprint cycles
</commit_message>
<xml_diff>
--- a/Design and Documentation/Sprint Cycles/Sprint Cycle 2.docx
+++ b/Design and Documentation/Sprint Cycles/Sprint Cycle 2.docx
@@ -145,13 +145,8 @@
           </w:tcPr>
           <w:p>
             <w:r>
-              <w:t xml:space="preserve">Thomas </w:t>
-            </w:r>
-            <w:proofErr w:type="spellStart"/>
-            <w:r>
-              <w:t>Senyah</w:t>
-            </w:r>
-            <w:proofErr w:type="spellEnd"/>
+              <w:t>Thomas Senyah</w:t>
+            </w:r>
           </w:p>
         </w:tc>
       </w:tr>
@@ -376,13 +371,8 @@
           </w:tcPr>
           <w:p>
             <w:r>
-              <w:t xml:space="preserve">Thomas </w:t>
-            </w:r>
-            <w:proofErr w:type="spellStart"/>
-            <w:r>
-              <w:t>Senyah</w:t>
-            </w:r>
-            <w:proofErr w:type="spellEnd"/>
+              <w:t>Thomas Senyah</w:t>
+            </w:r>
           </w:p>
         </w:tc>
         <w:tc>
@@ -391,15 +381,7 @@
           </w:tcPr>
           <w:p>
             <w:r>
-              <w:t xml:space="preserve">The </w:t>
-            </w:r>
-            <w:proofErr w:type="gramStart"/>
-            <w:r>
-              <w:t>main focus</w:t>
-            </w:r>
-            <w:proofErr w:type="gramEnd"/>
-            <w:r>
-              <w:t xml:space="preserve"> of this sprint </w:t>
+              <w:t xml:space="preserve">The main focus of this sprint </w:t>
             </w:r>
             <w:r>
               <w:t xml:space="preserve">was to develop a working Property class, which would deal with the </w:t>
@@ -679,15 +661,7 @@
               </w:numPr>
             </w:pPr>
             <w:r>
-              <w:t>“</w:t>
-            </w:r>
-            <w:proofErr w:type="gramStart"/>
-            <w:r>
-              <w:t>Pot Luck</w:t>
-            </w:r>
-            <w:proofErr w:type="gramEnd"/>
-            <w:r>
-              <w:t>”</w:t>
+              <w:t>“Pot Luck”</w:t>
             </w:r>
           </w:p>
           <w:p>
@@ -818,15 +792,7 @@
               <w:t>FR-19:</w:t>
             </w:r>
             <w:r>
-              <w:t xml:space="preserve"> When a player lands on a space with a </w:t>
-            </w:r>
-            <w:proofErr w:type="gramStart"/>
-            <w:r>
-              <w:t>property, and</w:t>
-            </w:r>
-            <w:proofErr w:type="gramEnd"/>
-            <w:r>
-              <w:t xml:space="preserve"> said property has not been purchased yet by the other players, then the player now has the opportunity to buy the property. A constraint MUST be made that if they do not have enough, they cannot buy the property. When given the opportunity and having enough money to do so, they can buy the property but, in the event, that withdraw from such an opportunity then the property is auctioned to the bank. From this point the Bank can accept bids from the other players and whomever has the highest bid is who the bank MUST sell to. If, however, the situations come to a point where no bids have been made by any of the players, then the property remains unsolved.</w:t>
+              <w:t xml:space="preserve"> When a player lands on a space with a property, and said property has not been purchased yet by the other players, then the player now has the opportunity to buy the property. A constraint MUST be made that if they do not have enough, they cannot buy the property. When given the opportunity and having enough money to do so, they can buy the property but, in the event, that withdraw from such an opportunity then the property is auctioned to the bank. From this point the Bank can accept bids from the other players and whomever has the highest bid is who the bank MUST sell to. If, however, the situations come to a point where no bids have been made by any of the players, then the property remains unsolved.</w:t>
             </w:r>
           </w:p>
           <w:p>
@@ -953,16 +919,7 @@
                 <w:rFonts w:eastAsia="Calibri" w:cs="Calibri"/>
                 <w:color w:val="000000" w:themeColor="text1"/>
               </w:rPr>
-              <w:t xml:space="preserve"> If a player is sent to the jail, they may pay £50 to be released from jail. The £50 is added to the free parking fines. The player token is then mov</w:t>
-            </w:r>
-            <w:bookmarkStart w:id="0" w:name="_GoBack"/>
-            <w:bookmarkEnd w:id="0"/>
-            <w:r>
-              <w:rPr>
-                <w:rFonts w:eastAsia="Calibri" w:cs="Calibri"/>
-                <w:color w:val="000000" w:themeColor="text1"/>
-              </w:rPr>
-              <w:t xml:space="preserve">ed to “just visiting” and the players turn ends. The player takes a normal turn in the next round. he next 2 rounds. Whilst in jail, a player may not collect any rents from other players. At the end of the next </w:t>
+              <w:t xml:space="preserve"> If a player is sent to the jail, they may pay £50 to be released from jail. The £50 is added to the free parking fines. The player token is then moved to “just visiting” and the players turn ends. The player takes a normal turn in the next round. he next 2 rounds. Whilst in jail, a player may not collect any rents from other players. At the end of the next </w:t>
             </w:r>
             <w:r>
               <w:rPr>
@@ -1095,7 +1052,63 @@
           <w:tcPr>
             <w:tcW w:w="9016" w:type="dxa"/>
           </w:tcPr>
-          <w:p/>
+          <w:p>
+            <w:bookmarkStart w:id="0" w:name="_GoBack"/>
+            <w:r>
+              <w:rPr>
+                <w:noProof/>
+              </w:rPr>
+              <w:drawing>
+                <wp:inline distT="0" distB="0" distL="0" distR="0" wp14:anchorId="4E400DB8" wp14:editId="2E783704">
+                  <wp:extent cx="5731510" cy="5731510"/>
+                  <wp:effectExtent l="0" t="0" r="2540" b="2540"/>
+                  <wp:docPr id="3" name="Picture 3"/>
+                  <wp:cNvGraphicFramePr>
+                    <a:graphicFrameLocks xmlns:a="http://schemas.openxmlformats.org/drawingml/2006/main" noChangeAspect="1"/>
+                  </wp:cNvGraphicFramePr>
+                  <a:graphic xmlns:a="http://schemas.openxmlformats.org/drawingml/2006/main">
+                    <a:graphicData uri="http://schemas.openxmlformats.org/drawingml/2006/picture">
+                      <pic:pic xmlns:pic="http://schemas.openxmlformats.org/drawingml/2006/picture">
+                        <pic:nvPicPr>
+                          <pic:cNvPr id="0" name="Picture 1"/>
+                          <pic:cNvPicPr>
+                            <a:picLocks noChangeAspect="1" noChangeArrowheads="1"/>
+                          </pic:cNvPicPr>
+                        </pic:nvPicPr>
+                        <pic:blipFill>
+                          <a:blip r:embed="rId7" cstate="print">
+                            <a:extLst>
+                              <a:ext uri="{28A0092B-C50C-407E-A947-70E740481C1C}">
+                                <a14:useLocalDpi xmlns:a14="http://schemas.microsoft.com/office/drawing/2010/main" val="0"/>
+                              </a:ext>
+                            </a:extLst>
+                          </a:blip>
+                          <a:srcRect/>
+                          <a:stretch>
+                            <a:fillRect/>
+                          </a:stretch>
+                        </pic:blipFill>
+                        <pic:spPr bwMode="auto">
+                          <a:xfrm>
+                            <a:off x="0" y="0"/>
+                            <a:ext cx="5731510" cy="5731510"/>
+                          </a:xfrm>
+                          <a:prstGeom prst="rect">
+                            <a:avLst/>
+                          </a:prstGeom>
+                          <a:noFill/>
+                          <a:ln>
+                            <a:noFill/>
+                          </a:ln>
+                        </pic:spPr>
+                      </pic:pic>
+                    </a:graphicData>
+                  </a:graphic>
+                </wp:inline>
+              </w:drawing>
+            </w:r>
+            <w:bookmarkEnd w:id="0"/>
+          </w:p>
         </w:tc>
       </w:tr>
     </w:tbl>
@@ -1314,6 +1327,7 @@
                 </w:tcPr>
                 <w:p>
                   <w:r>
+                    <w:lastRenderedPageBreak/>
                     <w:t>1</w:t>
                   </w:r>
                 </w:p>
@@ -1556,7 +1570,6 @@
                 </w:tcPr>
                 <w:p>
                   <w:r>
-                    <w:lastRenderedPageBreak/>
                     <w:t>5</w:t>
                   </w:r>
                 </w:p>
@@ -1663,21 +1676,7 @@
                     <w:rPr>
                       <w:color w:val="000000" w:themeColor="text1"/>
                     </w:rPr>
-                    <w:t xml:space="preserve">N/A - No implementation </w:t>
-                  </w:r>
-                  <w:proofErr w:type="gramStart"/>
-                  <w:r>
-                    <w:rPr>
-                      <w:color w:val="000000" w:themeColor="text1"/>
-                    </w:rPr>
-                    <w:t>as yet</w:t>
-                  </w:r>
-                  <w:proofErr w:type="gramEnd"/>
-                  <w:r>
-                    <w:rPr>
-                      <w:color w:val="000000" w:themeColor="text1"/>
-                    </w:rPr>
-                    <w:t>.</w:t>
+                    <w:t>N/A - No implementation as yet.</w:t>
                   </w:r>
                 </w:p>
               </w:tc>
@@ -1706,7 +1705,11 @@
                 </w:tcPr>
                 <w:p>
                   <w:r>
-                    <w:t>Player bids on auctioned property; can afford said bid.</w:t>
+                    <w:t xml:space="preserve">Player bids on auctioned </w:t>
+                  </w:r>
+                  <w:r>
+                    <w:lastRenderedPageBreak/>
+                    <w:t>property; can afford said bid.</w:t>
                   </w:r>
                 </w:p>
               </w:tc>
@@ -1716,7 +1719,12 @@
                 </w:tcPr>
                 <w:p>
                   <w:r>
-                    <w:t>Player places the winning bid on the auctioned property [button click].</w:t>
+                    <w:lastRenderedPageBreak/>
+                    <w:t xml:space="preserve">Player places the winning bid on the </w:t>
+                  </w:r>
+                  <w:r>
+                    <w:lastRenderedPageBreak/>
+                    <w:t>auctioned property [button click].</w:t>
                   </w:r>
                 </w:p>
               </w:tc>
@@ -1726,7 +1734,12 @@
                 </w:tcPr>
                 <w:p>
                   <w:r>
-                    <w:t>The player gains the property and its card; value of winning bid is deducted from their account and added to the bank.</w:t>
+                    <w:lastRenderedPageBreak/>
+                    <w:t xml:space="preserve">The player gains the property and </w:t>
+                  </w:r>
+                  <w:r>
+                    <w:lastRenderedPageBreak/>
+                    <w:t>its card; value of winning bid is deducted from their account and added to the bank.</w:t>
                   </w:r>
                 </w:p>
               </w:tc>
@@ -1744,21 +1757,8 @@
                     <w:rPr>
                       <w:color w:val="000000" w:themeColor="text1"/>
                     </w:rPr>
-                    <w:t xml:space="preserve">N/A - No implementation </w:t>
-                  </w:r>
-                  <w:proofErr w:type="gramStart"/>
-                  <w:r>
-                    <w:rPr>
-                      <w:color w:val="000000" w:themeColor="text1"/>
-                    </w:rPr>
-                    <w:t>as yet</w:t>
-                  </w:r>
-                  <w:proofErr w:type="gramEnd"/>
-                  <w:r>
-                    <w:rPr>
-                      <w:color w:val="000000" w:themeColor="text1"/>
-                    </w:rPr>
-                    <w:t>.</w:t>
+                    <w:lastRenderedPageBreak/>
+                    <w:t>N/A - No implementation as yet.</w:t>
                   </w:r>
                 </w:p>
               </w:tc>
@@ -1831,21 +1831,7 @@
                     <w:rPr>
                       <w:color w:val="000000" w:themeColor="text1"/>
                     </w:rPr>
-                    <w:t xml:space="preserve">N/A - No implementation </w:t>
-                  </w:r>
-                  <w:proofErr w:type="gramStart"/>
-                  <w:r>
-                    <w:rPr>
-                      <w:color w:val="000000" w:themeColor="text1"/>
-                    </w:rPr>
-                    <w:t>as yet</w:t>
-                  </w:r>
-                  <w:proofErr w:type="gramEnd"/>
-                  <w:r>
-                    <w:rPr>
-                      <w:color w:val="000000" w:themeColor="text1"/>
-                    </w:rPr>
-                    <w:t>.</w:t>
+                    <w:t>N/A - No implementation as yet.</w:t>
                   </w:r>
                 </w:p>
               </w:tc>
@@ -1912,21 +1898,7 @@
                     <w:rPr>
                       <w:color w:val="000000" w:themeColor="text1"/>
                     </w:rPr>
-                    <w:t xml:space="preserve">N/A - No implementation </w:t>
-                  </w:r>
-                  <w:proofErr w:type="gramStart"/>
-                  <w:r>
-                    <w:rPr>
-                      <w:color w:val="000000" w:themeColor="text1"/>
-                    </w:rPr>
-                    <w:t>as yet</w:t>
-                  </w:r>
-                  <w:proofErr w:type="gramEnd"/>
-                  <w:r>
-                    <w:rPr>
-                      <w:color w:val="000000" w:themeColor="text1"/>
-                    </w:rPr>
-                    <w:t>.</w:t>
+                    <w:t>N/A - No implementation as yet.</w:t>
                   </w:r>
                 </w:p>
               </w:tc>
@@ -1975,11 +1947,7 @@
                 </w:tcPr>
                 <w:p>
                   <w:r>
-                    <w:t xml:space="preserve">Player on receiving end of trade is presented </w:t>
-                  </w:r>
-                  <w:r>
-                    <w:lastRenderedPageBreak/>
-                    <w:t>with a message alert, asking whether they wish to confirm trade; if so, necessary transactions take place between the two players.</w:t>
+                    <w:t>Player on receiving end of trade is presented with a message alert, asking whether they wish to confirm trade; if so, necessary transactions take place between the two players.</w:t>
                   </w:r>
                 </w:p>
               </w:tc>
@@ -1997,22 +1965,7 @@
                     <w:rPr>
                       <w:color w:val="000000" w:themeColor="text1"/>
                     </w:rPr>
-                    <w:lastRenderedPageBreak/>
-                    <w:t xml:space="preserve">N/A - No implementation </w:t>
-                  </w:r>
-                  <w:proofErr w:type="gramStart"/>
-                  <w:r>
-                    <w:rPr>
-                      <w:color w:val="000000" w:themeColor="text1"/>
-                    </w:rPr>
-                    <w:t>as yet</w:t>
-                  </w:r>
-                  <w:proofErr w:type="gramEnd"/>
-                  <w:r>
-                    <w:rPr>
-                      <w:color w:val="000000" w:themeColor="text1"/>
-                    </w:rPr>
-                    <w:t>.</w:t>
+                    <w:t>N/A - No implementation as yet.</w:t>
                   </w:r>
                 </w:p>
               </w:tc>
@@ -2079,21 +2032,7 @@
                     <w:rPr>
                       <w:color w:val="000000" w:themeColor="text1"/>
                     </w:rPr>
-                    <w:t xml:space="preserve">N/A - No implementation </w:t>
-                  </w:r>
-                  <w:proofErr w:type="gramStart"/>
-                  <w:r>
-                    <w:rPr>
-                      <w:color w:val="000000" w:themeColor="text1"/>
-                    </w:rPr>
-                    <w:t>as yet</w:t>
-                  </w:r>
-                  <w:proofErr w:type="gramEnd"/>
-                  <w:r>
-                    <w:rPr>
-                      <w:color w:val="000000" w:themeColor="text1"/>
-                    </w:rPr>
-                    <w:t>.</w:t>
+                    <w:t>N/A - No implementation as yet.</w:t>
                   </w:r>
                 </w:p>
               </w:tc>
@@ -2112,6 +2051,7 @@
                 </w:tcPr>
                 <w:p>
                   <w:r>
+                    <w:lastRenderedPageBreak/>
                     <w:t>12</w:t>
                   </w:r>
                 </w:p>

</xml_diff>